<commit_message>
Updated user case model with UC1: Update profile, UC2: Login into System
</commit_message>
<xml_diff>
--- a/use-case-model.docx
+++ b/use-case-model.docx
@@ -54,7 +54,6 @@
                 <w:lang w:val="fr-CA"/>
               </w:rPr>
             </w:pPr>
-            <w:proofErr w:type="spellStart"/>
             <w:r>
               <w:rPr>
                 <w:b/>
@@ -62,7 +61,6 @@
               </w:rPr>
               <w:t>Actor</w:t>
             </w:r>
-            <w:proofErr w:type="spellEnd"/>
           </w:p>
         </w:tc>
         <w:tc>
@@ -281,42 +279,12 @@
                 <w:lang w:val="fr-CA"/>
               </w:rPr>
             </w:pPr>
-            <w:proofErr w:type="spellStart"/>
             <w:r>
               <w:rPr>
                 <w:lang w:val="fr-CA"/>
               </w:rPr>
-              <w:t>Create</w:t>
+              <w:t>Create an online banking account</w:t>
             </w:r>
-            <w:proofErr w:type="spellEnd"/>
-            <w:r>
-              <w:rPr>
-                <w:lang w:val="fr-CA"/>
-              </w:rPr>
-              <w:t xml:space="preserve"> an online </w:t>
-            </w:r>
-            <w:proofErr w:type="spellStart"/>
-            <w:r>
-              <w:rPr>
-                <w:lang w:val="fr-CA"/>
-              </w:rPr>
-              <w:t>banking</w:t>
-            </w:r>
-            <w:proofErr w:type="spellEnd"/>
-            <w:r>
-              <w:rPr>
-                <w:lang w:val="fr-CA"/>
-              </w:rPr>
-              <w:t xml:space="preserve"> </w:t>
-            </w:r>
-            <w:proofErr w:type="spellStart"/>
-            <w:r>
-              <w:rPr>
-                <w:lang w:val="fr-CA"/>
-              </w:rPr>
-              <w:t>account</w:t>
-            </w:r>
-            <w:proofErr w:type="spellEnd"/>
           </w:p>
           <w:p>
             <w:pPr>
@@ -329,42 +297,12 @@
                 <w:lang w:val="fr-CA"/>
               </w:rPr>
             </w:pPr>
-            <w:proofErr w:type="spellStart"/>
             <w:r>
               <w:rPr>
                 <w:lang w:val="fr-CA"/>
               </w:rPr>
-              <w:t>Process</w:t>
+              <w:t>Process bill payment requests</w:t>
             </w:r>
-            <w:proofErr w:type="spellEnd"/>
-            <w:r>
-              <w:rPr>
-                <w:lang w:val="fr-CA"/>
-              </w:rPr>
-              <w:t xml:space="preserve"> bill </w:t>
-            </w:r>
-            <w:proofErr w:type="spellStart"/>
-            <w:r>
-              <w:rPr>
-                <w:lang w:val="fr-CA"/>
-              </w:rPr>
-              <w:t>payment</w:t>
-            </w:r>
-            <w:proofErr w:type="spellEnd"/>
-            <w:r>
-              <w:rPr>
-                <w:lang w:val="fr-CA"/>
-              </w:rPr>
-              <w:t xml:space="preserve"> </w:t>
-            </w:r>
-            <w:proofErr w:type="spellStart"/>
-            <w:r>
-              <w:rPr>
-                <w:lang w:val="fr-CA"/>
-              </w:rPr>
-              <w:t>requests</w:t>
-            </w:r>
-            <w:proofErr w:type="spellEnd"/>
           </w:p>
           <w:p>
             <w:pPr>
@@ -377,42 +315,12 @@
                 <w:lang w:val="fr-CA"/>
               </w:rPr>
             </w:pPr>
-            <w:proofErr w:type="spellStart"/>
             <w:r>
               <w:rPr>
                 <w:lang w:val="fr-CA"/>
               </w:rPr>
-              <w:t>View</w:t>
+              <w:t>View requested appointments</w:t>
             </w:r>
-            <w:proofErr w:type="spellEnd"/>
-            <w:r>
-              <w:rPr>
-                <w:lang w:val="fr-CA"/>
-              </w:rPr>
-              <w:t xml:space="preserve"> </w:t>
-            </w:r>
-            <w:proofErr w:type="spellStart"/>
-            <w:r>
-              <w:rPr>
-                <w:lang w:val="fr-CA"/>
-              </w:rPr>
-              <w:t>requested</w:t>
-            </w:r>
-            <w:proofErr w:type="spellEnd"/>
-            <w:r>
-              <w:rPr>
-                <w:lang w:val="fr-CA"/>
-              </w:rPr>
-              <w:t xml:space="preserve"> </w:t>
-            </w:r>
-            <w:proofErr w:type="spellStart"/>
-            <w:r>
-              <w:rPr>
-                <w:lang w:val="fr-CA"/>
-              </w:rPr>
-              <w:t>appointments</w:t>
-            </w:r>
-            <w:proofErr w:type="spellEnd"/>
           </w:p>
         </w:tc>
       </w:tr>
@@ -431,16 +339,8 @@
               <w:rPr>
                 <w:lang w:val="fr-CA"/>
               </w:rPr>
-              <w:t xml:space="preserve">System </w:t>
+              <w:t>System Administrator</w:t>
             </w:r>
-            <w:proofErr w:type="spellStart"/>
-            <w:r>
-              <w:rPr>
-                <w:lang w:val="fr-CA"/>
-              </w:rPr>
-              <w:t>Administrator</w:t>
-            </w:r>
-            <w:proofErr w:type="spellEnd"/>
           </w:p>
         </w:tc>
         <w:tc>
@@ -458,28 +358,12 @@
                 <w:lang w:val="fr-CA"/>
               </w:rPr>
             </w:pPr>
-            <w:proofErr w:type="spellStart"/>
             <w:r>
               <w:rPr>
                 <w:lang w:val="fr-CA"/>
               </w:rPr>
-              <w:t>View</w:t>
+              <w:t>View user activities</w:t>
             </w:r>
-            <w:proofErr w:type="spellEnd"/>
-            <w:r>
-              <w:rPr>
-                <w:lang w:val="fr-CA"/>
-              </w:rPr>
-              <w:t xml:space="preserve"> user </w:t>
-            </w:r>
-            <w:proofErr w:type="spellStart"/>
-            <w:r>
-              <w:rPr>
-                <w:lang w:val="fr-CA"/>
-              </w:rPr>
-              <w:t>activities</w:t>
-            </w:r>
-            <w:proofErr w:type="spellEnd"/>
           </w:p>
           <w:p>
             <w:pPr>
@@ -496,30 +380,8 @@
               <w:rPr>
                 <w:lang w:val="fr-CA"/>
               </w:rPr>
-              <w:t xml:space="preserve">Reset </w:t>
+              <w:t>Reset account passwords</w:t>
             </w:r>
-            <w:proofErr w:type="spellStart"/>
-            <w:r>
-              <w:rPr>
-                <w:lang w:val="fr-CA"/>
-              </w:rPr>
-              <w:t>account</w:t>
-            </w:r>
-            <w:proofErr w:type="spellEnd"/>
-            <w:r>
-              <w:rPr>
-                <w:lang w:val="fr-CA"/>
-              </w:rPr>
-              <w:t xml:space="preserve"> </w:t>
-            </w:r>
-            <w:proofErr w:type="spellStart"/>
-            <w:r>
-              <w:rPr>
-                <w:lang w:val="fr-CA"/>
-              </w:rPr>
-              <w:t>passwords</w:t>
-            </w:r>
-            <w:proofErr w:type="spellEnd"/>
           </w:p>
         </w:tc>
       </w:tr>
@@ -538,21 +400,7 @@
               <w:rPr>
                 <w:lang w:val="fr-CA"/>
               </w:rPr>
-              <w:t xml:space="preserve">Virtual </w:t>
-            </w:r>
-            <w:proofErr w:type="spellStart"/>
-            <w:r>
-              <w:rPr>
-                <w:lang w:val="fr-CA"/>
-              </w:rPr>
-              <w:t>Wallet</w:t>
-            </w:r>
-            <w:proofErr w:type="spellEnd"/>
-            <w:r>
-              <w:rPr>
-                <w:lang w:val="fr-CA"/>
-              </w:rPr>
-              <w:t xml:space="preserve"> Provider</w:t>
+              <w:t>Virtual Wallet Provider</w:t>
             </w:r>
           </w:p>
           <w:p>
@@ -565,35 +413,7 @@
               <w:rPr>
                 <w:lang w:val="fr-CA"/>
               </w:rPr>
-              <w:t>(</w:t>
-            </w:r>
-            <w:proofErr w:type="spellStart"/>
-            <w:r>
-              <w:rPr>
-                <w:lang w:val="fr-CA"/>
-              </w:rPr>
-              <w:t>External</w:t>
-            </w:r>
-            <w:proofErr w:type="spellEnd"/>
-            <w:r>
-              <w:rPr>
-                <w:lang w:val="fr-CA"/>
-              </w:rPr>
-              <w:t xml:space="preserve"> </w:t>
-            </w:r>
-            <w:proofErr w:type="spellStart"/>
-            <w:r>
-              <w:rPr>
-                <w:lang w:val="fr-CA"/>
-              </w:rPr>
-              <w:t>Actor</w:t>
-            </w:r>
-            <w:proofErr w:type="spellEnd"/>
-            <w:r>
-              <w:rPr>
-                <w:lang w:val="fr-CA"/>
-              </w:rPr>
-              <w:t>)</w:t>
+              <w:t>(External Actor)</w:t>
             </w:r>
           </w:p>
         </w:tc>
@@ -729,6 +549,692 @@
         </w:drawing>
       </w:r>
     </w:p>
+    <w:p>
+      <w:pPr>
+        <w:pStyle w:val="Heading2"/>
+      </w:pPr>
+      <w:r>
+        <w:lastRenderedPageBreak/>
+        <w:t>PACKAGE : MAIN</w:t>
+      </w:r>
+    </w:p>
+    <w:p>
+      <w:pPr>
+        <w:pStyle w:val="Heading3"/>
+      </w:pPr>
+      <w:r>
+        <w:t>UC1 : Update profile</w:t>
+      </w:r>
+    </w:p>
+    <w:p>
+      <w:r>
+        <w:rPr>
+          <w:b/>
+        </w:rPr>
+        <w:t>Primary Actor</w:t>
+      </w:r>
+    </w:p>
+    <w:p>
+      <w:pPr>
+        <w:pStyle w:val="ListParagraph"/>
+        <w:numPr>
+          <w:ilvl w:val="0"/>
+          <w:numId w:val="6"/>
+        </w:numPr>
+      </w:pPr>
+      <w:r>
+        <w:t>Customer</w:t>
+      </w:r>
+    </w:p>
+    <w:p>
+      <w:pPr>
+        <w:rPr>
+          <w:b/>
+        </w:rPr>
+      </w:pPr>
+      <w:r>
+        <w:rPr>
+          <w:b/>
+        </w:rPr>
+        <w:t>Preconditions</w:t>
+      </w:r>
+    </w:p>
+    <w:p>
+      <w:pPr>
+        <w:pStyle w:val="ListParagraph"/>
+        <w:numPr>
+          <w:ilvl w:val="0"/>
+          <w:numId w:val="6"/>
+        </w:numPr>
+      </w:pPr>
+      <w:r>
+        <w:t>Customer has logged into the system</w:t>
+      </w:r>
+    </w:p>
+    <w:p>
+      <w:pPr>
+        <w:rPr>
+          <w:b/>
+        </w:rPr>
+      </w:pPr>
+      <w:r>
+        <w:rPr>
+          <w:b/>
+        </w:rPr>
+        <w:t>Postconditions</w:t>
+      </w:r>
+    </w:p>
+    <w:p>
+      <w:pPr>
+        <w:pStyle w:val="ListParagraph"/>
+        <w:numPr>
+          <w:ilvl w:val="0"/>
+          <w:numId w:val="6"/>
+        </w:numPr>
+      </w:pPr>
+      <w:r>
+        <w:t>Success end condition</w:t>
+      </w:r>
+    </w:p>
+    <w:p>
+      <w:pPr>
+        <w:pStyle w:val="ListParagraph"/>
+        <w:numPr>
+          <w:ilvl w:val="1"/>
+          <w:numId w:val="6"/>
+        </w:numPr>
+      </w:pPr>
+      <w:r>
+        <w:t>Changes on c</w:t>
+      </w:r>
+      <w:r>
+        <w:t>ustomer profile</w:t>
+      </w:r>
+      <w:r>
+        <w:t xml:space="preserve"> are stored in the system</w:t>
+      </w:r>
+    </w:p>
+    <w:p>
+      <w:pPr>
+        <w:pStyle w:val="ListParagraph"/>
+        <w:numPr>
+          <w:ilvl w:val="1"/>
+          <w:numId w:val="6"/>
+        </w:numPr>
+      </w:pPr>
+      <w:r>
+        <w:t xml:space="preserve">“Update profile” </w:t>
+      </w:r>
+      <w:r>
+        <w:t>entry</w:t>
+      </w:r>
+      <w:r>
+        <w:t xml:space="preserve"> is added to user activit</w:t>
+      </w:r>
+      <w:r>
+        <w:t>ies</w:t>
+      </w:r>
+      <w:r>
+        <w:t xml:space="preserve"> log in </w:t>
+      </w:r>
+      <w:r>
+        <w:t>S</w:t>
+      </w:r>
+      <w:r>
+        <w:t>ystem</w:t>
+      </w:r>
+    </w:p>
+    <w:p>
+      <w:pPr>
+        <w:pStyle w:val="ListParagraph"/>
+        <w:numPr>
+          <w:ilvl w:val="0"/>
+          <w:numId w:val="6"/>
+        </w:numPr>
+      </w:pPr>
+      <w:r>
+        <w:t>Failure end condition</w:t>
+      </w:r>
+    </w:p>
+    <w:p>
+      <w:pPr>
+        <w:pStyle w:val="ListParagraph"/>
+        <w:numPr>
+          <w:ilvl w:val="1"/>
+          <w:numId w:val="6"/>
+        </w:numPr>
+      </w:pPr>
+      <w:r>
+        <w:t>Nothing is changed in customer profile</w:t>
+      </w:r>
+    </w:p>
+    <w:p>
+      <w:pPr>
+        <w:pStyle w:val="ListParagraph"/>
+        <w:numPr>
+          <w:ilvl w:val="0"/>
+          <w:numId w:val="6"/>
+        </w:numPr>
+      </w:pPr>
+      <w:r>
+        <w:t>Minimal guarantee</w:t>
+      </w:r>
+    </w:p>
+    <w:p>
+      <w:pPr>
+        <w:pStyle w:val="ListParagraph"/>
+        <w:numPr>
+          <w:ilvl w:val="1"/>
+          <w:numId w:val="6"/>
+        </w:numPr>
+      </w:pPr>
+      <w:r>
+        <w:t>Changes on customer profile are stored in the system only when customer confirms the changes</w:t>
+      </w:r>
+    </w:p>
+    <w:p>
+      <w:pPr>
+        <w:rPr>
+          <w:b/>
+        </w:rPr>
+      </w:pPr>
+      <w:r>
+        <w:rPr>
+          <w:b/>
+        </w:rPr>
+        <w:t>Main success scenario</w:t>
+      </w:r>
+    </w:p>
+    <w:p>
+      <w:pPr>
+        <w:pStyle w:val="ListParagraph"/>
+        <w:numPr>
+          <w:ilvl w:val="0"/>
+          <w:numId w:val="7"/>
+        </w:numPr>
+      </w:pPr>
+      <w:r>
+        <w:t>Customer needs to update their profile</w:t>
+      </w:r>
+    </w:p>
+    <w:p>
+      <w:pPr>
+        <w:pStyle w:val="ListParagraph"/>
+        <w:numPr>
+          <w:ilvl w:val="0"/>
+          <w:numId w:val="7"/>
+        </w:numPr>
+      </w:pPr>
+      <w:r>
+        <w:t>Customer opens “Update Profile” screen</w:t>
+      </w:r>
+    </w:p>
+    <w:p>
+      <w:pPr>
+        <w:pStyle w:val="ListParagraph"/>
+        <w:numPr>
+          <w:ilvl w:val="0"/>
+          <w:numId w:val="7"/>
+        </w:numPr>
+      </w:pPr>
+      <w:r>
+        <w:t>Customer modifies information on “Update Profile” screen, includes</w:t>
+      </w:r>
+    </w:p>
+    <w:p>
+      <w:pPr>
+        <w:pStyle w:val="ListParagraph"/>
+        <w:numPr>
+          <w:ilvl w:val="0"/>
+          <w:numId w:val="6"/>
+        </w:numPr>
+      </w:pPr>
+      <w:r>
+        <w:t>Address</w:t>
+      </w:r>
+    </w:p>
+    <w:p>
+      <w:pPr>
+        <w:pStyle w:val="ListParagraph"/>
+        <w:numPr>
+          <w:ilvl w:val="0"/>
+          <w:numId w:val="6"/>
+        </w:numPr>
+      </w:pPr>
+      <w:r>
+        <w:t>Telephone numbers</w:t>
+      </w:r>
+    </w:p>
+    <w:p>
+      <w:pPr>
+        <w:pStyle w:val="ListParagraph"/>
+        <w:numPr>
+          <w:ilvl w:val="0"/>
+          <w:numId w:val="6"/>
+        </w:numPr>
+      </w:pPr>
+      <w:r>
+        <w:t>Personal phrase</w:t>
+      </w:r>
+    </w:p>
+    <w:p>
+      <w:pPr>
+        <w:pStyle w:val="ListParagraph"/>
+        <w:numPr>
+          <w:ilvl w:val="0"/>
+          <w:numId w:val="6"/>
+        </w:numPr>
+      </w:pPr>
+      <w:r>
+        <w:t>Personal images</w:t>
+      </w:r>
+    </w:p>
+    <w:p>
+      <w:pPr>
+        <w:pStyle w:val="ListParagraph"/>
+        <w:numPr>
+          <w:ilvl w:val="0"/>
+          <w:numId w:val="6"/>
+        </w:numPr>
+      </w:pPr>
+      <w:r>
+        <w:t>Three security questions and answers</w:t>
+      </w:r>
+    </w:p>
+    <w:p>
+      <w:pPr>
+        <w:pStyle w:val="ListParagraph"/>
+        <w:numPr>
+          <w:ilvl w:val="0"/>
+          <w:numId w:val="6"/>
+        </w:numPr>
+      </w:pPr>
+      <w:r>
+        <w:t>Password</w:t>
+      </w:r>
+    </w:p>
+    <w:p>
+      <w:pPr>
+        <w:pStyle w:val="ListParagraph"/>
+        <w:numPr>
+          <w:ilvl w:val="0"/>
+          <w:numId w:val="7"/>
+        </w:numPr>
+      </w:pPr>
+      <w:r>
+        <w:t xml:space="preserve">Customer </w:t>
+      </w:r>
+      <w:r>
+        <w:t>requests to save changes on the profile</w:t>
+      </w:r>
+    </w:p>
+    <w:p>
+      <w:pPr>
+        <w:pStyle w:val="ListParagraph"/>
+        <w:numPr>
+          <w:ilvl w:val="0"/>
+          <w:numId w:val="7"/>
+        </w:numPr>
+      </w:pPr>
+      <w:r>
+        <w:t>System validates the profile changes</w:t>
+      </w:r>
+    </w:p>
+    <w:p>
+      <w:pPr>
+        <w:pStyle w:val="ListParagraph"/>
+        <w:numPr>
+          <w:ilvl w:val="1"/>
+          <w:numId w:val="7"/>
+        </w:numPr>
+      </w:pPr>
+      <w:r>
+        <w:t xml:space="preserve">If the changes are not valid, </w:t>
+      </w:r>
+      <w:r>
+        <w:t>System shows invalid changes and information to guide customer make valid changes.  Customer repeat step 3 to make changes on the profile</w:t>
+      </w:r>
+    </w:p>
+    <w:p>
+      <w:pPr>
+        <w:pStyle w:val="ListParagraph"/>
+        <w:numPr>
+          <w:ilvl w:val="0"/>
+          <w:numId w:val="7"/>
+        </w:numPr>
+      </w:pPr>
+      <w:r>
+        <w:t>System asks customer to confirm changes</w:t>
+      </w:r>
+    </w:p>
+    <w:p>
+      <w:pPr>
+        <w:pStyle w:val="ListParagraph"/>
+        <w:numPr>
+          <w:ilvl w:val="0"/>
+          <w:numId w:val="7"/>
+        </w:numPr>
+      </w:pPr>
+      <w:r>
+        <w:t>Customer confirm the changes</w:t>
+      </w:r>
+    </w:p>
+    <w:p>
+      <w:pPr>
+        <w:pStyle w:val="ListParagraph"/>
+        <w:numPr>
+          <w:ilvl w:val="0"/>
+          <w:numId w:val="7"/>
+        </w:numPr>
+      </w:pPr>
+      <w:r>
+        <w:t>System updates the customer profile</w:t>
+      </w:r>
+      <w:r>
+        <w:t xml:space="preserve"> and adds an “Update profile” entry in user activities log</w:t>
+      </w:r>
+    </w:p>
+    <w:p>
+      <w:pPr>
+        <w:pStyle w:val="Heading3"/>
+      </w:pPr>
+      <w:r>
+        <w:t>UC2: Login to System</w:t>
+      </w:r>
+    </w:p>
+    <w:p>
+      <w:pPr>
+        <w:rPr>
+          <w:b/>
+        </w:rPr>
+      </w:pPr>
+      <w:r>
+        <w:rPr>
+          <w:b/>
+        </w:rPr>
+        <w:t>Primary Actor</w:t>
+      </w:r>
+    </w:p>
+    <w:p>
+      <w:pPr>
+        <w:pStyle w:val="ListParagraph"/>
+        <w:numPr>
+          <w:ilvl w:val="0"/>
+          <w:numId w:val="8"/>
+        </w:numPr>
+      </w:pPr>
+      <w:r>
+        <w:t>Customer</w:t>
+      </w:r>
+    </w:p>
+    <w:p>
+      <w:pPr>
+        <w:rPr>
+          <w:b/>
+        </w:rPr>
+      </w:pPr>
+      <w:r>
+        <w:rPr>
+          <w:b/>
+        </w:rPr>
+        <w:lastRenderedPageBreak/>
+        <w:t>Preconditions</w:t>
+      </w:r>
+    </w:p>
+    <w:p>
+      <w:pPr>
+        <w:pStyle w:val="ListParagraph"/>
+        <w:numPr>
+          <w:ilvl w:val="0"/>
+          <w:numId w:val="8"/>
+        </w:numPr>
+      </w:pPr>
+      <w:r>
+        <w:t xml:space="preserve">Customer has an account with </w:t>
+      </w:r>
+      <w:r>
+        <w:t>S</w:t>
+      </w:r>
+      <w:r>
+        <w:t>ystem</w:t>
+      </w:r>
+    </w:p>
+    <w:p>
+      <w:pPr>
+        <w:rPr>
+          <w:b/>
+        </w:rPr>
+      </w:pPr>
+      <w:r>
+        <w:rPr>
+          <w:b/>
+        </w:rPr>
+        <w:t>Postconditions</w:t>
+      </w:r>
+    </w:p>
+    <w:p>
+      <w:pPr>
+        <w:pStyle w:val="ListParagraph"/>
+        <w:numPr>
+          <w:ilvl w:val="0"/>
+          <w:numId w:val="8"/>
+        </w:numPr>
+      </w:pPr>
+      <w:r>
+        <w:t>Success end condition</w:t>
+      </w:r>
+    </w:p>
+    <w:p>
+      <w:pPr>
+        <w:pStyle w:val="ListParagraph"/>
+        <w:numPr>
+          <w:ilvl w:val="1"/>
+          <w:numId w:val="8"/>
+        </w:numPr>
+      </w:pPr>
+      <w:r>
+        <w:t>Customer can use functionalities of System</w:t>
+      </w:r>
+    </w:p>
+    <w:p>
+      <w:pPr>
+        <w:pStyle w:val="ListParagraph"/>
+        <w:numPr>
+          <w:ilvl w:val="1"/>
+          <w:numId w:val="8"/>
+        </w:numPr>
+      </w:pPr>
+      <w:r>
+        <w:t>“Customer login” entry is added to user activities log in System</w:t>
+      </w:r>
+    </w:p>
+    <w:p>
+      <w:pPr>
+        <w:pStyle w:val="ListParagraph"/>
+        <w:numPr>
+          <w:ilvl w:val="0"/>
+          <w:numId w:val="8"/>
+        </w:numPr>
+      </w:pPr>
+      <w:r>
+        <w:t>Failure end condition</w:t>
+      </w:r>
+    </w:p>
+    <w:p>
+      <w:pPr>
+        <w:pStyle w:val="ListParagraph"/>
+        <w:numPr>
+          <w:ilvl w:val="1"/>
+          <w:numId w:val="8"/>
+        </w:numPr>
+      </w:pPr>
+      <w:r>
+        <w:t>Customer cannot use functionalities of System</w:t>
+      </w:r>
+    </w:p>
+    <w:p>
+      <w:pPr>
+        <w:pStyle w:val="ListParagraph"/>
+        <w:numPr>
+          <w:ilvl w:val="1"/>
+          <w:numId w:val="8"/>
+        </w:numPr>
+      </w:pPr>
+      <w:r>
+        <w:t>“Customer login failure” entry is added to user activities log in System</w:t>
+      </w:r>
+    </w:p>
+    <w:p>
+      <w:pPr>
+        <w:rPr>
+          <w:b/>
+        </w:rPr>
+      </w:pPr>
+      <w:r>
+        <w:rPr>
+          <w:b/>
+        </w:rPr>
+        <w:t>Main success scenario</w:t>
+      </w:r>
+    </w:p>
+    <w:p>
+      <w:pPr>
+        <w:pStyle w:val="ListParagraph"/>
+        <w:numPr>
+          <w:ilvl w:val="0"/>
+          <w:numId w:val="9"/>
+        </w:numPr>
+      </w:pPr>
+      <w:r>
+        <w:t>Customer needs to access System</w:t>
+      </w:r>
+    </w:p>
+    <w:p>
+      <w:pPr>
+        <w:pStyle w:val="ListParagraph"/>
+        <w:numPr>
+          <w:ilvl w:val="0"/>
+          <w:numId w:val="9"/>
+        </w:numPr>
+      </w:pPr>
+      <w:r>
+        <w:t>Customer enter his/her primary account number and asks System to login</w:t>
+      </w:r>
+    </w:p>
+    <w:p>
+      <w:pPr>
+        <w:pStyle w:val="ListParagraph"/>
+        <w:numPr>
+          <w:ilvl w:val="0"/>
+          <w:numId w:val="9"/>
+        </w:numPr>
+      </w:pPr>
+      <w:r>
+        <w:t>System shows Customer’s personal phrase and image and asks Customer to enter password</w:t>
+      </w:r>
+    </w:p>
+    <w:p>
+      <w:pPr>
+        <w:pStyle w:val="ListParagraph"/>
+        <w:numPr>
+          <w:ilvl w:val="0"/>
+          <w:numId w:val="9"/>
+        </w:numPr>
+      </w:pPr>
+      <w:r>
+        <w:t>Customer enter password</w:t>
+      </w:r>
+    </w:p>
+    <w:p>
+      <w:pPr>
+        <w:pStyle w:val="ListParagraph"/>
+        <w:numPr>
+          <w:ilvl w:val="0"/>
+          <w:numId w:val="9"/>
+        </w:numPr>
+      </w:pPr>
+      <w:r>
+        <w:t>System verifies the entered password</w:t>
+      </w:r>
+    </w:p>
+    <w:p>
+      <w:pPr>
+        <w:pStyle w:val="ListParagraph"/>
+        <w:numPr>
+          <w:ilvl w:val="1"/>
+          <w:numId w:val="9"/>
+        </w:numPr>
+      </w:pPr>
+      <w:r>
+        <w:t>If the entered password is not correct, System asks Customer to enter the correct password</w:t>
+      </w:r>
+      <w:r>
+        <w:t>.  Customer repeats step 4.</w:t>
+      </w:r>
+    </w:p>
+    <w:p>
+      <w:pPr>
+        <w:pStyle w:val="ListParagraph"/>
+        <w:numPr>
+          <w:ilvl w:val="0"/>
+          <w:numId w:val="9"/>
+        </w:numPr>
+      </w:pPr>
+      <w:r>
+        <w:t>System randomly decides and chooses one of security questions and asks Customer to enter the answer</w:t>
+      </w:r>
+    </w:p>
+    <w:p>
+      <w:pPr>
+        <w:pStyle w:val="ListParagraph"/>
+        <w:numPr>
+          <w:ilvl w:val="1"/>
+          <w:numId w:val="9"/>
+        </w:numPr>
+      </w:pPr>
+      <w:r>
+        <w:t>Customer enters the answer</w:t>
+      </w:r>
+    </w:p>
+    <w:p>
+      <w:pPr>
+        <w:pStyle w:val="ListParagraph"/>
+        <w:numPr>
+          <w:ilvl w:val="1"/>
+          <w:numId w:val="9"/>
+        </w:numPr>
+      </w:pPr>
+      <w:r>
+        <w:t>System verifies the answer</w:t>
+      </w:r>
+    </w:p>
+    <w:p>
+      <w:pPr>
+        <w:pStyle w:val="ListParagraph"/>
+        <w:numPr>
+          <w:ilvl w:val="2"/>
+          <w:numId w:val="9"/>
+        </w:numPr>
+      </w:pPr>
+      <w:r>
+        <w:t>If the answer is not correct, System asks Customer to enter the correct answer</w:t>
+      </w:r>
+      <w:r>
+        <w:t>. Customer repeats step 6.1</w:t>
+      </w:r>
+    </w:p>
+    <w:p>
+      <w:pPr>
+        <w:pStyle w:val="ListParagraph"/>
+        <w:numPr>
+          <w:ilvl w:val="0"/>
+          <w:numId w:val="9"/>
+        </w:numPr>
+      </w:pPr>
+      <w:r>
+        <w:t>System shows “Account Summary” screen</w:t>
+      </w:r>
+    </w:p>
     <w:sectPr>
       <w:pgSz w:w="12240" w:h="15840"/>
       <w:pgMar w:top="1440" w:right="1440" w:bottom="1440" w:left="1440" w:header="708" w:footer="708" w:gutter="0"/>
@@ -1081,6 +1587,92 @@
     </w:lvl>
   </w:abstractNum>
   <w:abstractNum w:abstractNumId="3">
+    <w:nsid w:val="4B9E3B0C"/>
+    <w:multiLevelType w:val="multilevel"/>
+    <w:tmpl w:val="1009001F"/>
+    <w:lvl w:ilvl="0">
+      <w:start w:val="1"/>
+      <w:numFmt w:val="decimal"/>
+      <w:lvlText w:val="%1."/>
+      <w:lvlJc w:val="left"/>
+      <w:pPr>
+        <w:ind w:left="360" w:hanging="360"/>
+      </w:pPr>
+    </w:lvl>
+    <w:lvl w:ilvl="1">
+      <w:start w:val="1"/>
+      <w:numFmt w:val="decimal"/>
+      <w:lvlText w:val="%1.%2."/>
+      <w:lvlJc w:val="left"/>
+      <w:pPr>
+        <w:ind w:left="792" w:hanging="432"/>
+      </w:pPr>
+    </w:lvl>
+    <w:lvl w:ilvl="2">
+      <w:start w:val="1"/>
+      <w:numFmt w:val="decimal"/>
+      <w:lvlText w:val="%1.%2.%3."/>
+      <w:lvlJc w:val="left"/>
+      <w:pPr>
+        <w:ind w:left="1224" w:hanging="504"/>
+      </w:pPr>
+    </w:lvl>
+    <w:lvl w:ilvl="3">
+      <w:start w:val="1"/>
+      <w:numFmt w:val="decimal"/>
+      <w:lvlText w:val="%1.%2.%3.%4."/>
+      <w:lvlJc w:val="left"/>
+      <w:pPr>
+        <w:ind w:left="1728" w:hanging="648"/>
+      </w:pPr>
+    </w:lvl>
+    <w:lvl w:ilvl="4">
+      <w:start w:val="1"/>
+      <w:numFmt w:val="decimal"/>
+      <w:lvlText w:val="%1.%2.%3.%4.%5."/>
+      <w:lvlJc w:val="left"/>
+      <w:pPr>
+        <w:ind w:left="2232" w:hanging="792"/>
+      </w:pPr>
+    </w:lvl>
+    <w:lvl w:ilvl="5">
+      <w:start w:val="1"/>
+      <w:numFmt w:val="decimal"/>
+      <w:lvlText w:val="%1.%2.%3.%4.%5.%6."/>
+      <w:lvlJc w:val="left"/>
+      <w:pPr>
+        <w:ind w:left="2736" w:hanging="936"/>
+      </w:pPr>
+    </w:lvl>
+    <w:lvl w:ilvl="6">
+      <w:start w:val="1"/>
+      <w:numFmt w:val="decimal"/>
+      <w:lvlText w:val="%1.%2.%3.%4.%5.%6.%7."/>
+      <w:lvlJc w:val="left"/>
+      <w:pPr>
+        <w:ind w:left="3240" w:hanging="1080"/>
+      </w:pPr>
+    </w:lvl>
+    <w:lvl w:ilvl="7">
+      <w:start w:val="1"/>
+      <w:numFmt w:val="decimal"/>
+      <w:lvlText w:val="%1.%2.%3.%4.%5.%6.%7.%8."/>
+      <w:lvlJc w:val="left"/>
+      <w:pPr>
+        <w:ind w:left="3744" w:hanging="1224"/>
+      </w:pPr>
+    </w:lvl>
+    <w:lvl w:ilvl="8">
+      <w:start w:val="1"/>
+      <w:numFmt w:val="decimal"/>
+      <w:lvlText w:val="%1.%2.%3.%4.%5.%6.%7.%8.%9."/>
+      <w:lvlJc w:val="left"/>
+      <w:pPr>
+        <w:ind w:left="4320" w:hanging="1440"/>
+      </w:pPr>
+    </w:lvl>
+  </w:abstractNum>
+  <w:abstractNum w:abstractNumId="4">
     <w:nsid w:val="52141AD5"/>
     <w:multiLevelType w:val="hybridMultilevel"/>
     <w:tmpl w:val="D3329C8A"/>
@@ -1166,7 +1758,322 @@
       </w:pPr>
     </w:lvl>
   </w:abstractNum>
-  <w:abstractNum w:abstractNumId="4">
+  <w:abstractNum w:abstractNumId="5">
+    <w:nsid w:val="551F49F8"/>
+    <w:multiLevelType w:val="hybridMultilevel"/>
+    <w:tmpl w:val="C72A3D7E"/>
+    <w:lvl w:ilvl="0" w:tplc="76702660">
+      <w:start w:val="1"/>
+      <w:numFmt w:val="bullet"/>
+      <w:lvlText w:val="-"/>
+      <w:lvlJc w:val="left"/>
+      <w:pPr>
+        <w:ind w:left="720" w:hanging="360"/>
+      </w:pPr>
+      <w:rPr>
+        <w:rFonts w:ascii="Cambria" w:eastAsia="ＭＳ 明朝" w:hAnsi="Cambria" w:cs="Times New Roman" w:hint="default"/>
+      </w:rPr>
+    </w:lvl>
+    <w:lvl w:ilvl="1" w:tplc="10090003">
+      <w:start w:val="1"/>
+      <w:numFmt w:val="bullet"/>
+      <w:lvlText w:val="o"/>
+      <w:lvlJc w:val="left"/>
+      <w:pPr>
+        <w:ind w:left="1440" w:hanging="360"/>
+      </w:pPr>
+      <w:rPr>
+        <w:rFonts w:ascii="Courier New" w:hAnsi="Courier New" w:cs="Courier New" w:hint="default"/>
+      </w:rPr>
+    </w:lvl>
+    <w:lvl w:ilvl="2" w:tplc="10090005" w:tentative="1">
+      <w:start w:val="1"/>
+      <w:numFmt w:val="bullet"/>
+      <w:lvlText w:val=""/>
+      <w:lvlJc w:val="left"/>
+      <w:pPr>
+        <w:ind w:left="2160" w:hanging="360"/>
+      </w:pPr>
+      <w:rPr>
+        <w:rFonts w:ascii="Wingdings" w:hAnsi="Wingdings" w:hint="default"/>
+      </w:rPr>
+    </w:lvl>
+    <w:lvl w:ilvl="3" w:tplc="10090001" w:tentative="1">
+      <w:start w:val="1"/>
+      <w:numFmt w:val="bullet"/>
+      <w:lvlText w:val=""/>
+      <w:lvlJc w:val="left"/>
+      <w:pPr>
+        <w:ind w:left="2880" w:hanging="360"/>
+      </w:pPr>
+      <w:rPr>
+        <w:rFonts w:ascii="Symbol" w:hAnsi="Symbol" w:hint="default"/>
+      </w:rPr>
+    </w:lvl>
+    <w:lvl w:ilvl="4" w:tplc="10090003" w:tentative="1">
+      <w:start w:val="1"/>
+      <w:numFmt w:val="bullet"/>
+      <w:lvlText w:val="o"/>
+      <w:lvlJc w:val="left"/>
+      <w:pPr>
+        <w:ind w:left="3600" w:hanging="360"/>
+      </w:pPr>
+      <w:rPr>
+        <w:rFonts w:ascii="Courier New" w:hAnsi="Courier New" w:cs="Courier New" w:hint="default"/>
+      </w:rPr>
+    </w:lvl>
+    <w:lvl w:ilvl="5" w:tplc="10090005" w:tentative="1">
+      <w:start w:val="1"/>
+      <w:numFmt w:val="bullet"/>
+      <w:lvlText w:val=""/>
+      <w:lvlJc w:val="left"/>
+      <w:pPr>
+        <w:ind w:left="4320" w:hanging="360"/>
+      </w:pPr>
+      <w:rPr>
+        <w:rFonts w:ascii="Wingdings" w:hAnsi="Wingdings" w:hint="default"/>
+      </w:rPr>
+    </w:lvl>
+    <w:lvl w:ilvl="6" w:tplc="10090001" w:tentative="1">
+      <w:start w:val="1"/>
+      <w:numFmt w:val="bullet"/>
+      <w:lvlText w:val=""/>
+      <w:lvlJc w:val="left"/>
+      <w:pPr>
+        <w:ind w:left="5040" w:hanging="360"/>
+      </w:pPr>
+      <w:rPr>
+        <w:rFonts w:ascii="Symbol" w:hAnsi="Symbol" w:hint="default"/>
+      </w:rPr>
+    </w:lvl>
+    <w:lvl w:ilvl="7" w:tplc="10090003" w:tentative="1">
+      <w:start w:val="1"/>
+      <w:numFmt w:val="bullet"/>
+      <w:lvlText w:val="o"/>
+      <w:lvlJc w:val="left"/>
+      <w:pPr>
+        <w:ind w:left="5760" w:hanging="360"/>
+      </w:pPr>
+      <w:rPr>
+        <w:rFonts w:ascii="Courier New" w:hAnsi="Courier New" w:cs="Courier New" w:hint="default"/>
+      </w:rPr>
+    </w:lvl>
+    <w:lvl w:ilvl="8" w:tplc="10090005" w:tentative="1">
+      <w:start w:val="1"/>
+      <w:numFmt w:val="bullet"/>
+      <w:lvlText w:val=""/>
+      <w:lvlJc w:val="left"/>
+      <w:pPr>
+        <w:ind w:left="6480" w:hanging="360"/>
+      </w:pPr>
+      <w:rPr>
+        <w:rFonts w:ascii="Wingdings" w:hAnsi="Wingdings" w:hint="default"/>
+      </w:rPr>
+    </w:lvl>
+  </w:abstractNum>
+  <w:abstractNum w:abstractNumId="6">
+    <w:nsid w:val="677F4F8A"/>
+    <w:multiLevelType w:val="multilevel"/>
+    <w:tmpl w:val="1009001F"/>
+    <w:lvl w:ilvl="0">
+      <w:start w:val="1"/>
+      <w:numFmt w:val="decimal"/>
+      <w:lvlText w:val="%1."/>
+      <w:lvlJc w:val="left"/>
+      <w:pPr>
+        <w:ind w:left="360" w:hanging="360"/>
+      </w:pPr>
+      <w:rPr>
+        <w:rFonts w:hint="default"/>
+      </w:rPr>
+    </w:lvl>
+    <w:lvl w:ilvl="1">
+      <w:start w:val="1"/>
+      <w:numFmt w:val="decimal"/>
+      <w:lvlText w:val="%1.%2."/>
+      <w:lvlJc w:val="left"/>
+      <w:pPr>
+        <w:ind w:left="792" w:hanging="432"/>
+      </w:pPr>
+    </w:lvl>
+    <w:lvl w:ilvl="2">
+      <w:start w:val="1"/>
+      <w:numFmt w:val="decimal"/>
+      <w:lvlText w:val="%1.%2.%3."/>
+      <w:lvlJc w:val="left"/>
+      <w:pPr>
+        <w:ind w:left="1224" w:hanging="504"/>
+      </w:pPr>
+    </w:lvl>
+    <w:lvl w:ilvl="3">
+      <w:start w:val="1"/>
+      <w:numFmt w:val="decimal"/>
+      <w:lvlText w:val="%1.%2.%3.%4."/>
+      <w:lvlJc w:val="left"/>
+      <w:pPr>
+        <w:ind w:left="1728" w:hanging="648"/>
+      </w:pPr>
+    </w:lvl>
+    <w:lvl w:ilvl="4">
+      <w:start w:val="1"/>
+      <w:numFmt w:val="decimal"/>
+      <w:lvlText w:val="%1.%2.%3.%4.%5."/>
+      <w:lvlJc w:val="left"/>
+      <w:pPr>
+        <w:ind w:left="2232" w:hanging="792"/>
+      </w:pPr>
+    </w:lvl>
+    <w:lvl w:ilvl="5">
+      <w:start w:val="1"/>
+      <w:numFmt w:val="decimal"/>
+      <w:lvlText w:val="%1.%2.%3.%4.%5.%6."/>
+      <w:lvlJc w:val="left"/>
+      <w:pPr>
+        <w:ind w:left="2736" w:hanging="936"/>
+      </w:pPr>
+    </w:lvl>
+    <w:lvl w:ilvl="6">
+      <w:start w:val="1"/>
+      <w:numFmt w:val="decimal"/>
+      <w:lvlText w:val="%1.%2.%3.%4.%5.%6.%7."/>
+      <w:lvlJc w:val="left"/>
+      <w:pPr>
+        <w:ind w:left="3240" w:hanging="1080"/>
+      </w:pPr>
+    </w:lvl>
+    <w:lvl w:ilvl="7">
+      <w:start w:val="1"/>
+      <w:numFmt w:val="decimal"/>
+      <w:lvlText w:val="%1.%2.%3.%4.%5.%6.%7.%8."/>
+      <w:lvlJc w:val="left"/>
+      <w:pPr>
+        <w:ind w:left="3744" w:hanging="1224"/>
+      </w:pPr>
+    </w:lvl>
+    <w:lvl w:ilvl="8">
+      <w:start w:val="1"/>
+      <w:numFmt w:val="decimal"/>
+      <w:lvlText w:val="%1.%2.%3.%4.%5.%6.%7.%8.%9."/>
+      <w:lvlJc w:val="left"/>
+      <w:pPr>
+        <w:ind w:left="4320" w:hanging="1440"/>
+      </w:pPr>
+    </w:lvl>
+  </w:abstractNum>
+  <w:abstractNum w:abstractNumId="7">
+    <w:nsid w:val="79033EFA"/>
+    <w:multiLevelType w:val="hybridMultilevel"/>
+    <w:tmpl w:val="56BCBD70"/>
+    <w:lvl w:ilvl="0" w:tplc="76702660">
+      <w:start w:val="1"/>
+      <w:numFmt w:val="bullet"/>
+      <w:lvlText w:val="-"/>
+      <w:lvlJc w:val="left"/>
+      <w:pPr>
+        <w:ind w:left="720" w:hanging="360"/>
+      </w:pPr>
+      <w:rPr>
+        <w:rFonts w:ascii="Cambria" w:eastAsia="ＭＳ 明朝" w:hAnsi="Cambria" w:cs="Times New Roman" w:hint="default"/>
+      </w:rPr>
+    </w:lvl>
+    <w:lvl w:ilvl="1" w:tplc="10090003">
+      <w:start w:val="1"/>
+      <w:numFmt w:val="bullet"/>
+      <w:lvlText w:val="o"/>
+      <w:lvlJc w:val="left"/>
+      <w:pPr>
+        <w:ind w:left="1440" w:hanging="360"/>
+      </w:pPr>
+      <w:rPr>
+        <w:rFonts w:ascii="Courier New" w:hAnsi="Courier New" w:cs="Courier New" w:hint="default"/>
+      </w:rPr>
+    </w:lvl>
+    <w:lvl w:ilvl="2" w:tplc="10090005" w:tentative="1">
+      <w:start w:val="1"/>
+      <w:numFmt w:val="bullet"/>
+      <w:lvlText w:val=""/>
+      <w:lvlJc w:val="left"/>
+      <w:pPr>
+        <w:ind w:left="2160" w:hanging="360"/>
+      </w:pPr>
+      <w:rPr>
+        <w:rFonts w:ascii="Wingdings" w:hAnsi="Wingdings" w:hint="default"/>
+      </w:rPr>
+    </w:lvl>
+    <w:lvl w:ilvl="3" w:tplc="10090001" w:tentative="1">
+      <w:start w:val="1"/>
+      <w:numFmt w:val="bullet"/>
+      <w:lvlText w:val=""/>
+      <w:lvlJc w:val="left"/>
+      <w:pPr>
+        <w:ind w:left="2880" w:hanging="360"/>
+      </w:pPr>
+      <w:rPr>
+        <w:rFonts w:ascii="Symbol" w:hAnsi="Symbol" w:hint="default"/>
+      </w:rPr>
+    </w:lvl>
+    <w:lvl w:ilvl="4" w:tplc="10090003" w:tentative="1">
+      <w:start w:val="1"/>
+      <w:numFmt w:val="bullet"/>
+      <w:lvlText w:val="o"/>
+      <w:lvlJc w:val="left"/>
+      <w:pPr>
+        <w:ind w:left="3600" w:hanging="360"/>
+      </w:pPr>
+      <w:rPr>
+        <w:rFonts w:ascii="Courier New" w:hAnsi="Courier New" w:cs="Courier New" w:hint="default"/>
+      </w:rPr>
+    </w:lvl>
+    <w:lvl w:ilvl="5" w:tplc="10090005" w:tentative="1">
+      <w:start w:val="1"/>
+      <w:numFmt w:val="bullet"/>
+      <w:lvlText w:val=""/>
+      <w:lvlJc w:val="left"/>
+      <w:pPr>
+        <w:ind w:left="4320" w:hanging="360"/>
+      </w:pPr>
+      <w:rPr>
+        <w:rFonts w:ascii="Wingdings" w:hAnsi="Wingdings" w:hint="default"/>
+      </w:rPr>
+    </w:lvl>
+    <w:lvl w:ilvl="6" w:tplc="10090001" w:tentative="1">
+      <w:start w:val="1"/>
+      <w:numFmt w:val="bullet"/>
+      <w:lvlText w:val=""/>
+      <w:lvlJc w:val="left"/>
+      <w:pPr>
+        <w:ind w:left="5040" w:hanging="360"/>
+      </w:pPr>
+      <w:rPr>
+        <w:rFonts w:ascii="Symbol" w:hAnsi="Symbol" w:hint="default"/>
+      </w:rPr>
+    </w:lvl>
+    <w:lvl w:ilvl="7" w:tplc="10090003" w:tentative="1">
+      <w:start w:val="1"/>
+      <w:numFmt w:val="bullet"/>
+      <w:lvlText w:val="o"/>
+      <w:lvlJc w:val="left"/>
+      <w:pPr>
+        <w:ind w:left="5760" w:hanging="360"/>
+      </w:pPr>
+      <w:rPr>
+        <w:rFonts w:ascii="Courier New" w:hAnsi="Courier New" w:cs="Courier New" w:hint="default"/>
+      </w:rPr>
+    </w:lvl>
+    <w:lvl w:ilvl="8" w:tplc="10090005" w:tentative="1">
+      <w:start w:val="1"/>
+      <w:numFmt w:val="bullet"/>
+      <w:lvlText w:val=""/>
+      <w:lvlJc w:val="left"/>
+      <w:pPr>
+        <w:ind w:left="6480" w:hanging="360"/>
+      </w:pPr>
+      <w:rPr>
+        <w:rFonts w:ascii="Wingdings" w:hAnsi="Wingdings" w:hint="default"/>
+      </w:rPr>
+    </w:lvl>
+  </w:abstractNum>
+  <w:abstractNum w:abstractNumId="8">
     <w:nsid w:val="7A236DD3"/>
     <w:multiLevelType w:val="hybridMultilevel"/>
     <w:tmpl w:val="FE2C8226"/>
@@ -1253,10 +2160,10 @@
     </w:lvl>
   </w:abstractNum>
   <w:num w:numId="1">
-    <w:abstractNumId w:val="3"/>
+    <w:abstractNumId w:val="4"/>
   </w:num>
   <w:num w:numId="2">
-    <w:abstractNumId w:val="4"/>
+    <w:abstractNumId w:val="8"/>
   </w:num>
   <w:num w:numId="3">
     <w:abstractNumId w:val="0"/>
@@ -1266,6 +2173,18 @@
   </w:num>
   <w:num w:numId="5">
     <w:abstractNumId w:val="1"/>
+  </w:num>
+  <w:num w:numId="6">
+    <w:abstractNumId w:val="5"/>
+  </w:num>
+  <w:num w:numId="7">
+    <w:abstractNumId w:val="6"/>
+  </w:num>
+  <w:num w:numId="8">
+    <w:abstractNumId w:val="7"/>
+  </w:num>
+  <w:num w:numId="9">
+    <w:abstractNumId w:val="3"/>
   </w:num>
 </w:numbering>
 </file>
@@ -1478,6 +2397,28 @@
       <w:szCs w:val="26"/>
     </w:rPr>
   </w:style>
+  <w:style w:type="paragraph" w:styleId="Heading3">
+    <w:name w:val="heading 3"/>
+    <w:basedOn w:val="Normal"/>
+    <w:next w:val="Normal"/>
+    <w:link w:val="Heading3Char"/>
+    <w:uiPriority w:val="9"/>
+    <w:unhideWhenUsed/>
+    <w:qFormat/>
+    <w:rsid w:val="005762AB"/>
+    <w:pPr>
+      <w:keepNext/>
+      <w:keepLines/>
+      <w:spacing w:before="200" w:after="0"/>
+      <w:outlineLvl w:val="2"/>
+    </w:pPr>
+    <w:rPr>
+      <w:rFonts w:asciiTheme="majorHAnsi" w:eastAsiaTheme="majorEastAsia" w:hAnsiTheme="majorHAnsi" w:cstheme="majorBidi"/>
+      <w:b/>
+      <w:bCs/>
+      <w:color w:val="4F81BD" w:themeColor="accent1"/>
+    </w:rPr>
+  </w:style>
   <w:style w:type="character" w:default="1" w:styleId="DefaultParagraphFont">
     <w:name w:val="Default Paragraph Font"/>
     <w:uiPriority w:val="1"/>
@@ -1601,6 +2542,19 @@
       <w:rFonts w:ascii="Tahoma" w:hAnsi="Tahoma" w:cs="Tahoma"/>
       <w:sz w:val="16"/>
       <w:szCs w:val="16"/>
+    </w:rPr>
+  </w:style>
+  <w:style w:type="character" w:customStyle="1" w:styleId="Heading3Char">
+    <w:name w:val="Heading 3 Char"/>
+    <w:basedOn w:val="DefaultParagraphFont"/>
+    <w:link w:val="Heading3"/>
+    <w:uiPriority w:val="9"/>
+    <w:rsid w:val="005762AB"/>
+    <w:rPr>
+      <w:rFonts w:asciiTheme="majorHAnsi" w:eastAsiaTheme="majorEastAsia" w:hAnsiTheme="majorHAnsi" w:cstheme="majorBidi"/>
+      <w:b/>
+      <w:bCs/>
+      <w:color w:val="4F81BD" w:themeColor="accent1"/>
     </w:rPr>
   </w:style>
 </w:styles>

</xml_diff>

<commit_message>
Added UC3: Register account to use case model
</commit_message>
<xml_diff>
--- a/use-case-model.docx
+++ b/use-case-model.docx
@@ -54,6 +54,7 @@
                 <w:lang w:val="fr-CA"/>
               </w:rPr>
             </w:pPr>
+            <w:proofErr w:type="spellStart"/>
             <w:r>
               <w:rPr>
                 <w:b/>
@@ -61,6 +62,7 @@
               </w:rPr>
               <w:t>Actor</w:t>
             </w:r>
+            <w:proofErr w:type="spellEnd"/>
           </w:p>
         </w:tc>
         <w:tc>
@@ -279,12 +281,42 @@
                 <w:lang w:val="fr-CA"/>
               </w:rPr>
             </w:pPr>
-            <w:r>
-              <w:rPr>
-                <w:lang w:val="fr-CA"/>
-              </w:rPr>
-              <w:t>Create an online banking account</w:t>
-            </w:r>
+            <w:proofErr w:type="spellStart"/>
+            <w:r>
+              <w:rPr>
+                <w:lang w:val="fr-CA"/>
+              </w:rPr>
+              <w:t>Create</w:t>
+            </w:r>
+            <w:proofErr w:type="spellEnd"/>
+            <w:r>
+              <w:rPr>
+                <w:lang w:val="fr-CA"/>
+              </w:rPr>
+              <w:t xml:space="preserve"> an online </w:t>
+            </w:r>
+            <w:proofErr w:type="spellStart"/>
+            <w:r>
+              <w:rPr>
+                <w:lang w:val="fr-CA"/>
+              </w:rPr>
+              <w:t>banking</w:t>
+            </w:r>
+            <w:proofErr w:type="spellEnd"/>
+            <w:r>
+              <w:rPr>
+                <w:lang w:val="fr-CA"/>
+              </w:rPr>
+              <w:t xml:space="preserve"> </w:t>
+            </w:r>
+            <w:proofErr w:type="spellStart"/>
+            <w:r>
+              <w:rPr>
+                <w:lang w:val="fr-CA"/>
+              </w:rPr>
+              <w:t>account</w:t>
+            </w:r>
+            <w:proofErr w:type="spellEnd"/>
           </w:p>
           <w:p>
             <w:pPr>
@@ -297,12 +329,42 @@
                 <w:lang w:val="fr-CA"/>
               </w:rPr>
             </w:pPr>
-            <w:r>
-              <w:rPr>
-                <w:lang w:val="fr-CA"/>
-              </w:rPr>
-              <w:t>Process bill payment requests</w:t>
-            </w:r>
+            <w:proofErr w:type="spellStart"/>
+            <w:r>
+              <w:rPr>
+                <w:lang w:val="fr-CA"/>
+              </w:rPr>
+              <w:t>Process</w:t>
+            </w:r>
+            <w:proofErr w:type="spellEnd"/>
+            <w:r>
+              <w:rPr>
+                <w:lang w:val="fr-CA"/>
+              </w:rPr>
+              <w:t xml:space="preserve"> bill </w:t>
+            </w:r>
+            <w:proofErr w:type="spellStart"/>
+            <w:r>
+              <w:rPr>
+                <w:lang w:val="fr-CA"/>
+              </w:rPr>
+              <w:t>payment</w:t>
+            </w:r>
+            <w:proofErr w:type="spellEnd"/>
+            <w:r>
+              <w:rPr>
+                <w:lang w:val="fr-CA"/>
+              </w:rPr>
+              <w:t xml:space="preserve"> </w:t>
+            </w:r>
+            <w:proofErr w:type="spellStart"/>
+            <w:r>
+              <w:rPr>
+                <w:lang w:val="fr-CA"/>
+              </w:rPr>
+              <w:t>requests</w:t>
+            </w:r>
+            <w:proofErr w:type="spellEnd"/>
           </w:p>
           <w:p>
             <w:pPr>
@@ -315,12 +377,42 @@
                 <w:lang w:val="fr-CA"/>
               </w:rPr>
             </w:pPr>
-            <w:r>
-              <w:rPr>
-                <w:lang w:val="fr-CA"/>
-              </w:rPr>
-              <w:t>View requested appointments</w:t>
-            </w:r>
+            <w:proofErr w:type="spellStart"/>
+            <w:r>
+              <w:rPr>
+                <w:lang w:val="fr-CA"/>
+              </w:rPr>
+              <w:t>View</w:t>
+            </w:r>
+            <w:proofErr w:type="spellEnd"/>
+            <w:r>
+              <w:rPr>
+                <w:lang w:val="fr-CA"/>
+              </w:rPr>
+              <w:t xml:space="preserve"> </w:t>
+            </w:r>
+            <w:proofErr w:type="spellStart"/>
+            <w:r>
+              <w:rPr>
+                <w:lang w:val="fr-CA"/>
+              </w:rPr>
+              <w:t>requested</w:t>
+            </w:r>
+            <w:proofErr w:type="spellEnd"/>
+            <w:r>
+              <w:rPr>
+                <w:lang w:val="fr-CA"/>
+              </w:rPr>
+              <w:t xml:space="preserve"> </w:t>
+            </w:r>
+            <w:proofErr w:type="spellStart"/>
+            <w:r>
+              <w:rPr>
+                <w:lang w:val="fr-CA"/>
+              </w:rPr>
+              <w:t>appointments</w:t>
+            </w:r>
+            <w:proofErr w:type="spellEnd"/>
           </w:p>
         </w:tc>
       </w:tr>
@@ -339,8 +431,16 @@
               <w:rPr>
                 <w:lang w:val="fr-CA"/>
               </w:rPr>
-              <w:t>System Administrator</w:t>
-            </w:r>
+              <w:t xml:space="preserve">System </w:t>
+            </w:r>
+            <w:proofErr w:type="spellStart"/>
+            <w:r>
+              <w:rPr>
+                <w:lang w:val="fr-CA"/>
+              </w:rPr>
+              <w:t>Administrator</w:t>
+            </w:r>
+            <w:proofErr w:type="spellEnd"/>
           </w:p>
         </w:tc>
         <w:tc>
@@ -358,12 +458,28 @@
                 <w:lang w:val="fr-CA"/>
               </w:rPr>
             </w:pPr>
-            <w:r>
-              <w:rPr>
-                <w:lang w:val="fr-CA"/>
-              </w:rPr>
-              <w:t>View user activities</w:t>
-            </w:r>
+            <w:proofErr w:type="spellStart"/>
+            <w:r>
+              <w:rPr>
+                <w:lang w:val="fr-CA"/>
+              </w:rPr>
+              <w:t>View</w:t>
+            </w:r>
+            <w:proofErr w:type="spellEnd"/>
+            <w:r>
+              <w:rPr>
+                <w:lang w:val="fr-CA"/>
+              </w:rPr>
+              <w:t xml:space="preserve"> user </w:t>
+            </w:r>
+            <w:proofErr w:type="spellStart"/>
+            <w:r>
+              <w:rPr>
+                <w:lang w:val="fr-CA"/>
+              </w:rPr>
+              <w:t>activities</w:t>
+            </w:r>
+            <w:proofErr w:type="spellEnd"/>
           </w:p>
           <w:p>
             <w:pPr>
@@ -380,8 +496,30 @@
               <w:rPr>
                 <w:lang w:val="fr-CA"/>
               </w:rPr>
-              <w:t>Reset account passwords</w:t>
-            </w:r>
+              <w:t xml:space="preserve">Reset </w:t>
+            </w:r>
+            <w:proofErr w:type="spellStart"/>
+            <w:r>
+              <w:rPr>
+                <w:lang w:val="fr-CA"/>
+              </w:rPr>
+              <w:t>account</w:t>
+            </w:r>
+            <w:proofErr w:type="spellEnd"/>
+            <w:r>
+              <w:rPr>
+                <w:lang w:val="fr-CA"/>
+              </w:rPr>
+              <w:t xml:space="preserve"> </w:t>
+            </w:r>
+            <w:proofErr w:type="spellStart"/>
+            <w:r>
+              <w:rPr>
+                <w:lang w:val="fr-CA"/>
+              </w:rPr>
+              <w:t>passwords</w:t>
+            </w:r>
+            <w:proofErr w:type="spellEnd"/>
           </w:p>
         </w:tc>
       </w:tr>
@@ -400,7 +538,21 @@
               <w:rPr>
                 <w:lang w:val="fr-CA"/>
               </w:rPr>
-              <w:t>Virtual Wallet Provider</w:t>
+              <w:t xml:space="preserve">Virtual </w:t>
+            </w:r>
+            <w:proofErr w:type="spellStart"/>
+            <w:r>
+              <w:rPr>
+                <w:lang w:val="fr-CA"/>
+              </w:rPr>
+              <w:t>Wallet</w:t>
+            </w:r>
+            <w:proofErr w:type="spellEnd"/>
+            <w:r>
+              <w:rPr>
+                <w:lang w:val="fr-CA"/>
+              </w:rPr>
+              <w:t xml:space="preserve"> Provider</w:t>
             </w:r>
           </w:p>
           <w:p>
@@ -413,7 +565,35 @@
               <w:rPr>
                 <w:lang w:val="fr-CA"/>
               </w:rPr>
-              <w:t>(External Actor)</w:t>
+              <w:t>(</w:t>
+            </w:r>
+            <w:proofErr w:type="spellStart"/>
+            <w:r>
+              <w:rPr>
+                <w:lang w:val="fr-CA"/>
+              </w:rPr>
+              <w:t>External</w:t>
+            </w:r>
+            <w:proofErr w:type="spellEnd"/>
+            <w:r>
+              <w:rPr>
+                <w:lang w:val="fr-CA"/>
+              </w:rPr>
+              <w:t xml:space="preserve"> </w:t>
+            </w:r>
+            <w:proofErr w:type="spellStart"/>
+            <w:r>
+              <w:rPr>
+                <w:lang w:val="fr-CA"/>
+              </w:rPr>
+              <w:t>Actor</w:t>
+            </w:r>
+            <w:proofErr w:type="spellEnd"/>
+            <w:r>
+              <w:rPr>
+                <w:lang w:val="fr-CA"/>
+              </w:rPr>
+              <w:t>)</w:t>
             </w:r>
           </w:p>
         </w:tc>
@@ -553,17 +733,27 @@
       <w:pPr>
         <w:pStyle w:val="Heading2"/>
       </w:pPr>
+      <w:proofErr w:type="gramStart"/>
       <w:r>
         <w:lastRenderedPageBreak/>
-        <w:t>PACKAGE : MAIN</w:t>
+        <w:t>PACKAGE :</w:t>
+      </w:r>
+      <w:proofErr w:type="gramEnd"/>
+      <w:r>
+        <w:t xml:space="preserve"> MAIN</w:t>
       </w:r>
     </w:p>
     <w:p>
       <w:pPr>
         <w:pStyle w:val="Heading3"/>
       </w:pPr>
-      <w:r>
-        <w:t>UC1 : Update profile</w:t>
+      <w:proofErr w:type="gramStart"/>
+      <w:r>
+        <w:t>UC1 :</w:t>
+      </w:r>
+      <w:proofErr w:type="gramEnd"/>
+      <w:r>
+        <w:t xml:space="preserve"> Update profile</w:t>
       </w:r>
     </w:p>
     <w:p>
@@ -617,12 +807,14 @@
           <w:b/>
         </w:rPr>
       </w:pPr>
+      <w:proofErr w:type="spellStart"/>
       <w:r>
         <w:rPr>
           <w:b/>
         </w:rPr>
         <w:t>Postconditions</w:t>
       </w:r>
+      <w:proofErr w:type="spellEnd"/>
     </w:p>
     <w:p>
       <w:pPr>
@@ -651,7 +843,13 @@
         <w:t>ustomer profile</w:t>
       </w:r>
       <w:r>
-        <w:t xml:space="preserve"> are stored in the system</w:t>
+        <w:t xml:space="preserve"> are stored in </w:t>
+      </w:r>
+      <w:r>
+        <w:t>S</w:t>
+      </w:r>
+      <w:r>
+        <w:t>ystem</w:t>
       </w:r>
     </w:p>
     <w:p>
@@ -729,7 +927,13 @@
         </w:numPr>
       </w:pPr>
       <w:r>
-        <w:t>Changes on customer profile are stored in the system only when customer confirms the changes</w:t>
+        <w:t xml:space="preserve">Changes on customer profile are stored in </w:t>
+      </w:r>
+      <w:r>
+        <w:t>S</w:t>
+      </w:r>
+      <w:r>
+        <w:t>ystem only when customer confirms the changes</w:t>
       </w:r>
     </w:p>
     <w:p>
@@ -814,6 +1018,18 @@
         </w:numPr>
       </w:pPr>
       <w:r>
+        <w:t>Email address</w:t>
+      </w:r>
+    </w:p>
+    <w:p>
+      <w:pPr>
+        <w:pStyle w:val="ListParagraph"/>
+        <w:numPr>
+          <w:ilvl w:val="0"/>
+          <w:numId w:val="6"/>
+        </w:numPr>
+      </w:pPr>
+      <w:r>
         <w:t>Personal phrase</w:t>
       </w:r>
     </w:p>
@@ -964,6 +1180,7 @@
         </w:numPr>
       </w:pPr>
       <w:r>
+        <w:lastRenderedPageBreak/>
         <w:t>Customer</w:t>
       </w:r>
     </w:p>
@@ -977,7 +1194,6 @@
         <w:rPr>
           <w:b/>
         </w:rPr>
-        <w:lastRenderedPageBreak/>
         <w:t>Preconditions</w:t>
       </w:r>
     </w:p>
@@ -1005,12 +1221,14 @@
           <w:b/>
         </w:rPr>
       </w:pPr>
+      <w:proofErr w:type="spellStart"/>
       <w:r>
         <w:rPr>
           <w:b/>
         </w:rPr>
         <w:t>Postconditions</w:t>
       </w:r>
+      <w:proofErr w:type="spellEnd"/>
     </w:p>
     <w:p>
       <w:pPr>
@@ -1233,6 +1451,458 @@
       </w:pPr>
       <w:r>
         <w:t>System shows “Account Summary” screen</w:t>
+      </w:r>
+    </w:p>
+    <w:p>
+      <w:pPr>
+        <w:pStyle w:val="Heading3"/>
+      </w:pPr>
+      <w:r>
+        <w:t xml:space="preserve">UC3: </w:t>
+      </w:r>
+      <w:r>
+        <w:t>Open account</w:t>
+      </w:r>
+    </w:p>
+    <w:p>
+      <w:pPr>
+        <w:rPr>
+          <w:b/>
+        </w:rPr>
+      </w:pPr>
+      <w:r>
+        <w:rPr>
+          <w:b/>
+        </w:rPr>
+        <w:t>Primary Actor</w:t>
+      </w:r>
+    </w:p>
+    <w:p>
+      <w:pPr>
+        <w:pStyle w:val="ListParagraph"/>
+        <w:numPr>
+          <w:ilvl w:val="0"/>
+          <w:numId w:val="10"/>
+        </w:numPr>
+      </w:pPr>
+      <w:r>
+        <w:t>New customer</w:t>
+      </w:r>
+    </w:p>
+    <w:p>
+      <w:pPr>
+        <w:pStyle w:val="ListParagraph"/>
+        <w:numPr>
+          <w:ilvl w:val="0"/>
+          <w:numId w:val="10"/>
+        </w:numPr>
+      </w:pPr>
+      <w:r>
+        <w:t>Bank staff</w:t>
+      </w:r>
+    </w:p>
+    <w:p>
+      <w:pPr>
+        <w:rPr>
+          <w:b/>
+        </w:rPr>
+      </w:pPr>
+      <w:proofErr w:type="spellStart"/>
+      <w:r>
+        <w:rPr>
+          <w:b/>
+        </w:rPr>
+        <w:t>Postconditions</w:t>
+      </w:r>
+      <w:proofErr w:type="spellEnd"/>
+    </w:p>
+    <w:p>
+      <w:pPr>
+        <w:pStyle w:val="ListParagraph"/>
+        <w:numPr>
+          <w:ilvl w:val="0"/>
+          <w:numId w:val="10"/>
+        </w:numPr>
+      </w:pPr>
+      <w:proofErr w:type="spellStart"/>
+      <w:r>
+        <w:t>Succes</w:t>
+      </w:r>
+      <w:proofErr w:type="spellEnd"/>
+      <w:r>
+        <w:t xml:space="preserve"> end condition</w:t>
+      </w:r>
+    </w:p>
+    <w:p>
+      <w:pPr>
+        <w:pStyle w:val="ListParagraph"/>
+        <w:numPr>
+          <w:ilvl w:val="1"/>
+          <w:numId w:val="10"/>
+        </w:numPr>
+      </w:pPr>
+      <w:r>
+        <w:t>Customer account is created in System</w:t>
+      </w:r>
+    </w:p>
+    <w:p>
+      <w:pPr>
+        <w:pStyle w:val="ListParagraph"/>
+        <w:numPr>
+          <w:ilvl w:val="1"/>
+          <w:numId w:val="10"/>
+        </w:numPr>
+      </w:pPr>
+      <w:r>
+        <w:t>“Register account” entry is added to user activities log in System</w:t>
+      </w:r>
+    </w:p>
+    <w:p>
+      <w:pPr>
+        <w:pStyle w:val="ListParagraph"/>
+        <w:numPr>
+          <w:ilvl w:val="1"/>
+          <w:numId w:val="10"/>
+        </w:numPr>
+      </w:pPr>
+      <w:r>
+        <w:t>“Create account” entry is added to user activities log in System</w:t>
+      </w:r>
+    </w:p>
+    <w:p>
+      <w:pPr>
+        <w:pStyle w:val="ListParagraph"/>
+        <w:numPr>
+          <w:ilvl w:val="0"/>
+          <w:numId w:val="10"/>
+        </w:numPr>
+      </w:pPr>
+      <w:r>
+        <w:t>Failure end condition</w:t>
+      </w:r>
+    </w:p>
+    <w:p>
+      <w:pPr>
+        <w:pStyle w:val="ListParagraph"/>
+        <w:numPr>
+          <w:ilvl w:val="1"/>
+          <w:numId w:val="10"/>
+        </w:numPr>
+      </w:pPr>
+      <w:r>
+        <w:lastRenderedPageBreak/>
+        <w:t xml:space="preserve">“Register account” entry is added to user activities log in </w:t>
+      </w:r>
+      <w:proofErr w:type="spellStart"/>
+      <w:r>
+        <w:t>Syste</w:t>
+      </w:r>
+      <w:proofErr w:type="spellEnd"/>
+    </w:p>
+    <w:p>
+      <w:pPr>
+        <w:pStyle w:val="ListParagraph"/>
+        <w:numPr>
+          <w:ilvl w:val="1"/>
+          <w:numId w:val="10"/>
+        </w:numPr>
+      </w:pPr>
+      <w:r>
+        <w:t>“Cancel account registration” entry is added to user activities log in System</w:t>
+      </w:r>
+    </w:p>
+    <w:p>
+      <w:pPr>
+        <w:pStyle w:val="ListParagraph"/>
+        <w:numPr>
+          <w:ilvl w:val="0"/>
+          <w:numId w:val="10"/>
+        </w:numPr>
+      </w:pPr>
+      <w:r>
+        <w:t xml:space="preserve">Minimal </w:t>
+      </w:r>
+      <w:proofErr w:type="spellStart"/>
+      <w:r>
+        <w:t>garantiee</w:t>
+      </w:r>
+      <w:proofErr w:type="spellEnd"/>
+    </w:p>
+    <w:p>
+      <w:pPr>
+        <w:pStyle w:val="ListParagraph"/>
+        <w:numPr>
+          <w:ilvl w:val="1"/>
+          <w:numId w:val="10"/>
+        </w:numPr>
+      </w:pPr>
+      <w:r>
+        <w:t>Customer account is created in System only when Bank Staff request customer account creation</w:t>
+      </w:r>
+    </w:p>
+    <w:p>
+      <w:pPr>
+        <w:rPr>
+          <w:b/>
+        </w:rPr>
+      </w:pPr>
+      <w:r>
+        <w:rPr>
+          <w:b/>
+        </w:rPr>
+        <w:t>Main success scenario</w:t>
+      </w:r>
+    </w:p>
+    <w:p>
+      <w:pPr>
+        <w:pStyle w:val="ListParagraph"/>
+        <w:numPr>
+          <w:ilvl w:val="0"/>
+          <w:numId w:val="11"/>
+        </w:numPr>
+      </w:pPr>
+      <w:r>
+        <w:t>New customer needs to register an account</w:t>
+      </w:r>
+    </w:p>
+    <w:p>
+      <w:pPr>
+        <w:pStyle w:val="ListParagraph"/>
+        <w:numPr>
+          <w:ilvl w:val="0"/>
+          <w:numId w:val="11"/>
+        </w:numPr>
+      </w:pPr>
+      <w:r>
+        <w:t>New customer requests to register an account</w:t>
+      </w:r>
+    </w:p>
+    <w:p>
+      <w:pPr>
+        <w:pStyle w:val="ListParagraph"/>
+        <w:numPr>
+          <w:ilvl w:val="0"/>
+          <w:numId w:val="11"/>
+        </w:numPr>
+      </w:pPr>
+      <w:r>
+        <w:t>System asks new customer to fill in registration form with information:</w:t>
+      </w:r>
+    </w:p>
+    <w:p>
+      <w:pPr>
+        <w:pStyle w:val="ListParagraph"/>
+        <w:numPr>
+          <w:ilvl w:val="0"/>
+          <w:numId w:val="10"/>
+        </w:numPr>
+      </w:pPr>
+      <w:r>
+        <w:t>Full name</w:t>
+      </w:r>
+    </w:p>
+    <w:p>
+      <w:pPr>
+        <w:pStyle w:val="ListParagraph"/>
+        <w:numPr>
+          <w:ilvl w:val="0"/>
+          <w:numId w:val="10"/>
+        </w:numPr>
+      </w:pPr>
+      <w:r>
+        <w:t>Address</w:t>
+      </w:r>
+    </w:p>
+    <w:p>
+      <w:pPr>
+        <w:pStyle w:val="ListParagraph"/>
+        <w:numPr>
+          <w:ilvl w:val="0"/>
+          <w:numId w:val="10"/>
+        </w:numPr>
+      </w:pPr>
+      <w:r>
+        <w:t>Telephone numbers</w:t>
+      </w:r>
+    </w:p>
+    <w:p>
+      <w:pPr>
+        <w:pStyle w:val="ListParagraph"/>
+        <w:numPr>
+          <w:ilvl w:val="0"/>
+          <w:numId w:val="10"/>
+        </w:numPr>
+      </w:pPr>
+      <w:r>
+        <w:t>Email address</w:t>
+      </w:r>
+    </w:p>
+    <w:p>
+      <w:pPr>
+        <w:pStyle w:val="ListParagraph"/>
+        <w:numPr>
+          <w:ilvl w:val="0"/>
+          <w:numId w:val="10"/>
+        </w:numPr>
+      </w:pPr>
+      <w:r>
+        <w:t>Personal image</w:t>
+      </w:r>
+    </w:p>
+    <w:p>
+      <w:pPr>
+        <w:pStyle w:val="ListParagraph"/>
+        <w:numPr>
+          <w:ilvl w:val="0"/>
+          <w:numId w:val="10"/>
+        </w:numPr>
+      </w:pPr>
+      <w:r>
+        <w:t>Personal phrase</w:t>
+      </w:r>
+    </w:p>
+    <w:p>
+      <w:pPr>
+        <w:pStyle w:val="ListParagraph"/>
+        <w:numPr>
+          <w:ilvl w:val="0"/>
+          <w:numId w:val="10"/>
+        </w:numPr>
+      </w:pPr>
+      <w:r>
+        <w:t>3 security questions and answers</w:t>
+      </w:r>
+    </w:p>
+    <w:p>
+      <w:pPr>
+        <w:pStyle w:val="ListParagraph"/>
+        <w:numPr>
+          <w:ilvl w:val="0"/>
+          <w:numId w:val="11"/>
+        </w:numPr>
+      </w:pPr>
+      <w:r>
+        <w:t>New customer fills in the form and submit it</w:t>
+      </w:r>
+    </w:p>
+    <w:p>
+      <w:pPr>
+        <w:pStyle w:val="ListParagraph"/>
+        <w:numPr>
+          <w:ilvl w:val="0"/>
+          <w:numId w:val="11"/>
+        </w:numPr>
+      </w:pPr>
+      <w:r>
+        <w:t>System validates the form</w:t>
+      </w:r>
+    </w:p>
+    <w:p>
+      <w:pPr>
+        <w:pStyle w:val="ListParagraph"/>
+        <w:numPr>
+          <w:ilvl w:val="1"/>
+          <w:numId w:val="11"/>
+        </w:numPr>
+      </w:pPr>
+      <w:r>
+        <w:t>If the form in invalid, System shows invalid filled in information and asks new customer to enter it with correct information</w:t>
+      </w:r>
+    </w:p>
+    <w:p>
+      <w:pPr>
+        <w:pStyle w:val="ListParagraph"/>
+        <w:numPr>
+          <w:ilvl w:val="1"/>
+          <w:numId w:val="11"/>
+        </w:numPr>
+      </w:pPr>
+      <w:r>
+        <w:t>New customer repeats step 3</w:t>
+      </w:r>
+    </w:p>
+    <w:p>
+      <w:pPr>
+        <w:pStyle w:val="ListParagraph"/>
+        <w:numPr>
+          <w:ilvl w:val="0"/>
+          <w:numId w:val="11"/>
+        </w:numPr>
+      </w:pPr>
+      <w:r>
+        <w:t>System shows welcome message to customer and asks New customer to bring two identification with photos to a bank branch to complete the creation account process</w:t>
+      </w:r>
+    </w:p>
+    <w:p>
+      <w:pPr>
+        <w:pStyle w:val="ListParagraph"/>
+        <w:numPr>
+          <w:ilvl w:val="1"/>
+          <w:numId w:val="11"/>
+        </w:numPr>
+      </w:pPr>
+      <w:r>
+        <w:t>If new customer doesn’t bring two identification to a bank branch to complete the creation account process in 4 weeks, System will cancel the registration and adds “Cancel account registration” entry to user activities log</w:t>
+      </w:r>
+    </w:p>
+    <w:p>
+      <w:pPr>
+        <w:pStyle w:val="ListParagraph"/>
+        <w:numPr>
+          <w:ilvl w:val="0"/>
+          <w:numId w:val="11"/>
+        </w:numPr>
+      </w:pPr>
+      <w:r>
+        <w:t>New customer brings two identification with photos to a bank branch</w:t>
+      </w:r>
+    </w:p>
+    <w:p>
+      <w:pPr>
+        <w:pStyle w:val="ListParagraph"/>
+        <w:numPr>
+          <w:ilvl w:val="0"/>
+          <w:numId w:val="11"/>
+        </w:numPr>
+      </w:pPr>
+      <w:r>
+        <w:t>Bank staff check the identification</w:t>
+      </w:r>
+    </w:p>
+    <w:p>
+      <w:pPr>
+        <w:pStyle w:val="ListParagraph"/>
+        <w:numPr>
+          <w:ilvl w:val="1"/>
+          <w:numId w:val="11"/>
+        </w:numPr>
+      </w:pPr>
+      <w:r>
+        <w:t>If identification is not valid, Bank staff asks New customer to bring valid identification next time</w:t>
+      </w:r>
+    </w:p>
+    <w:p>
+      <w:pPr>
+        <w:pStyle w:val="ListParagraph"/>
+        <w:numPr>
+          <w:ilvl w:val="1"/>
+          <w:numId w:val="11"/>
+        </w:numPr>
+      </w:pPr>
+      <w:r>
+        <w:t>New customer repeats step 7</w:t>
+      </w:r>
+    </w:p>
+    <w:p>
+      <w:pPr>
+        <w:pStyle w:val="ListParagraph"/>
+        <w:numPr>
+          <w:ilvl w:val="0"/>
+          <w:numId w:val="11"/>
+        </w:numPr>
+      </w:pPr>
+      <w:r>
+        <w:t>System creates customer account and add “Create account” entry in user activities log</w:t>
       </w:r>
     </w:p>
     <w:sectPr>
@@ -1474,6 +2144,205 @@
     </w:lvl>
   </w:abstractNum>
   <w:abstractNum w:abstractNumId="2">
+    <w:nsid w:val="22CF0F2B"/>
+    <w:multiLevelType w:val="multilevel"/>
+    <w:tmpl w:val="1009001F"/>
+    <w:lvl w:ilvl="0">
+      <w:start w:val="1"/>
+      <w:numFmt w:val="decimal"/>
+      <w:lvlText w:val="%1."/>
+      <w:lvlJc w:val="left"/>
+      <w:pPr>
+        <w:ind w:left="360" w:hanging="360"/>
+      </w:pPr>
+    </w:lvl>
+    <w:lvl w:ilvl="1">
+      <w:start w:val="1"/>
+      <w:numFmt w:val="decimal"/>
+      <w:lvlText w:val="%1.%2."/>
+      <w:lvlJc w:val="left"/>
+      <w:pPr>
+        <w:ind w:left="792" w:hanging="432"/>
+      </w:pPr>
+    </w:lvl>
+    <w:lvl w:ilvl="2">
+      <w:start w:val="1"/>
+      <w:numFmt w:val="decimal"/>
+      <w:lvlText w:val="%1.%2.%3."/>
+      <w:lvlJc w:val="left"/>
+      <w:pPr>
+        <w:ind w:left="1224" w:hanging="504"/>
+      </w:pPr>
+    </w:lvl>
+    <w:lvl w:ilvl="3">
+      <w:start w:val="1"/>
+      <w:numFmt w:val="decimal"/>
+      <w:lvlText w:val="%1.%2.%3.%4."/>
+      <w:lvlJc w:val="left"/>
+      <w:pPr>
+        <w:ind w:left="1728" w:hanging="648"/>
+      </w:pPr>
+    </w:lvl>
+    <w:lvl w:ilvl="4">
+      <w:start w:val="1"/>
+      <w:numFmt w:val="decimal"/>
+      <w:lvlText w:val="%1.%2.%3.%4.%5."/>
+      <w:lvlJc w:val="left"/>
+      <w:pPr>
+        <w:ind w:left="2232" w:hanging="792"/>
+      </w:pPr>
+    </w:lvl>
+    <w:lvl w:ilvl="5">
+      <w:start w:val="1"/>
+      <w:numFmt w:val="decimal"/>
+      <w:lvlText w:val="%1.%2.%3.%4.%5.%6."/>
+      <w:lvlJc w:val="left"/>
+      <w:pPr>
+        <w:ind w:left="2736" w:hanging="936"/>
+      </w:pPr>
+    </w:lvl>
+    <w:lvl w:ilvl="6">
+      <w:start w:val="1"/>
+      <w:numFmt w:val="decimal"/>
+      <w:lvlText w:val="%1.%2.%3.%4.%5.%6.%7."/>
+      <w:lvlJc w:val="left"/>
+      <w:pPr>
+        <w:ind w:left="3240" w:hanging="1080"/>
+      </w:pPr>
+    </w:lvl>
+    <w:lvl w:ilvl="7">
+      <w:start w:val="1"/>
+      <w:numFmt w:val="decimal"/>
+      <w:lvlText w:val="%1.%2.%3.%4.%5.%6.%7.%8."/>
+      <w:lvlJc w:val="left"/>
+      <w:pPr>
+        <w:ind w:left="3744" w:hanging="1224"/>
+      </w:pPr>
+    </w:lvl>
+    <w:lvl w:ilvl="8">
+      <w:start w:val="1"/>
+      <w:numFmt w:val="decimal"/>
+      <w:lvlText w:val="%1.%2.%3.%4.%5.%6.%7.%8.%9."/>
+      <w:lvlJc w:val="left"/>
+      <w:pPr>
+        <w:ind w:left="4320" w:hanging="1440"/>
+      </w:pPr>
+    </w:lvl>
+  </w:abstractNum>
+  <w:abstractNum w:abstractNumId="3">
+    <w:nsid w:val="37E4530D"/>
+    <w:multiLevelType w:val="hybridMultilevel"/>
+    <w:tmpl w:val="AD785512"/>
+    <w:lvl w:ilvl="0" w:tplc="76702660">
+      <w:start w:val="1"/>
+      <w:numFmt w:val="bullet"/>
+      <w:lvlText w:val="-"/>
+      <w:lvlJc w:val="left"/>
+      <w:pPr>
+        <w:ind w:left="720" w:hanging="360"/>
+      </w:pPr>
+      <w:rPr>
+        <w:rFonts w:ascii="Cambria" w:eastAsia="ＭＳ 明朝" w:hAnsi="Cambria" w:cs="Times New Roman" w:hint="default"/>
+      </w:rPr>
+    </w:lvl>
+    <w:lvl w:ilvl="1" w:tplc="10090003">
+      <w:start w:val="1"/>
+      <w:numFmt w:val="bullet"/>
+      <w:lvlText w:val="o"/>
+      <w:lvlJc w:val="left"/>
+      <w:pPr>
+        <w:ind w:left="1440" w:hanging="360"/>
+      </w:pPr>
+      <w:rPr>
+        <w:rFonts w:ascii="Courier New" w:hAnsi="Courier New" w:cs="Courier New" w:hint="default"/>
+      </w:rPr>
+    </w:lvl>
+    <w:lvl w:ilvl="2" w:tplc="10090005" w:tentative="1">
+      <w:start w:val="1"/>
+      <w:numFmt w:val="bullet"/>
+      <w:lvlText w:val=""/>
+      <w:lvlJc w:val="left"/>
+      <w:pPr>
+        <w:ind w:left="2160" w:hanging="360"/>
+      </w:pPr>
+      <w:rPr>
+        <w:rFonts w:ascii="Wingdings" w:hAnsi="Wingdings" w:hint="default"/>
+      </w:rPr>
+    </w:lvl>
+    <w:lvl w:ilvl="3" w:tplc="10090001" w:tentative="1">
+      <w:start w:val="1"/>
+      <w:numFmt w:val="bullet"/>
+      <w:lvlText w:val=""/>
+      <w:lvlJc w:val="left"/>
+      <w:pPr>
+        <w:ind w:left="2880" w:hanging="360"/>
+      </w:pPr>
+      <w:rPr>
+        <w:rFonts w:ascii="Symbol" w:hAnsi="Symbol" w:hint="default"/>
+      </w:rPr>
+    </w:lvl>
+    <w:lvl w:ilvl="4" w:tplc="10090003" w:tentative="1">
+      <w:start w:val="1"/>
+      <w:numFmt w:val="bullet"/>
+      <w:lvlText w:val="o"/>
+      <w:lvlJc w:val="left"/>
+      <w:pPr>
+        <w:ind w:left="3600" w:hanging="360"/>
+      </w:pPr>
+      <w:rPr>
+        <w:rFonts w:ascii="Courier New" w:hAnsi="Courier New" w:cs="Courier New" w:hint="default"/>
+      </w:rPr>
+    </w:lvl>
+    <w:lvl w:ilvl="5" w:tplc="10090005" w:tentative="1">
+      <w:start w:val="1"/>
+      <w:numFmt w:val="bullet"/>
+      <w:lvlText w:val=""/>
+      <w:lvlJc w:val="left"/>
+      <w:pPr>
+        <w:ind w:left="4320" w:hanging="360"/>
+      </w:pPr>
+      <w:rPr>
+        <w:rFonts w:ascii="Wingdings" w:hAnsi="Wingdings" w:hint="default"/>
+      </w:rPr>
+    </w:lvl>
+    <w:lvl w:ilvl="6" w:tplc="10090001" w:tentative="1">
+      <w:start w:val="1"/>
+      <w:numFmt w:val="bullet"/>
+      <w:lvlText w:val=""/>
+      <w:lvlJc w:val="left"/>
+      <w:pPr>
+        <w:ind w:left="5040" w:hanging="360"/>
+      </w:pPr>
+      <w:rPr>
+        <w:rFonts w:ascii="Symbol" w:hAnsi="Symbol" w:hint="default"/>
+      </w:rPr>
+    </w:lvl>
+    <w:lvl w:ilvl="7" w:tplc="10090003" w:tentative="1">
+      <w:start w:val="1"/>
+      <w:numFmt w:val="bullet"/>
+      <w:lvlText w:val="o"/>
+      <w:lvlJc w:val="left"/>
+      <w:pPr>
+        <w:ind w:left="5760" w:hanging="360"/>
+      </w:pPr>
+      <w:rPr>
+        <w:rFonts w:ascii="Courier New" w:hAnsi="Courier New" w:cs="Courier New" w:hint="default"/>
+      </w:rPr>
+    </w:lvl>
+    <w:lvl w:ilvl="8" w:tplc="10090005" w:tentative="1">
+      <w:start w:val="1"/>
+      <w:numFmt w:val="bullet"/>
+      <w:lvlText w:val=""/>
+      <w:lvlJc w:val="left"/>
+      <w:pPr>
+        <w:ind w:left="6480" w:hanging="360"/>
+      </w:pPr>
+      <w:rPr>
+        <w:rFonts w:ascii="Wingdings" w:hAnsi="Wingdings" w:hint="default"/>
+      </w:rPr>
+    </w:lvl>
+  </w:abstractNum>
+  <w:abstractNum w:abstractNumId="4">
     <w:nsid w:val="422C4905"/>
     <w:multiLevelType w:val="hybridMultilevel"/>
     <w:tmpl w:val="2A1A9C08"/>
@@ -1586,7 +2455,7 @@
       </w:rPr>
     </w:lvl>
   </w:abstractNum>
-  <w:abstractNum w:abstractNumId="3">
+  <w:abstractNum w:abstractNumId="5">
     <w:nsid w:val="4B9E3B0C"/>
     <w:multiLevelType w:val="multilevel"/>
     <w:tmpl w:val="1009001F"/>
@@ -1672,7 +2541,7 @@
       </w:pPr>
     </w:lvl>
   </w:abstractNum>
-  <w:abstractNum w:abstractNumId="4">
+  <w:abstractNum w:abstractNumId="6">
     <w:nsid w:val="52141AD5"/>
     <w:multiLevelType w:val="hybridMultilevel"/>
     <w:tmpl w:val="D3329C8A"/>
@@ -1758,7 +2627,7 @@
       </w:pPr>
     </w:lvl>
   </w:abstractNum>
-  <w:abstractNum w:abstractNumId="5">
+  <w:abstractNum w:abstractNumId="7">
     <w:nsid w:val="551F49F8"/>
     <w:multiLevelType w:val="hybridMultilevel"/>
     <w:tmpl w:val="C72A3D7E"/>
@@ -1871,7 +2740,7 @@
       </w:rPr>
     </w:lvl>
   </w:abstractNum>
-  <w:abstractNum w:abstractNumId="6">
+  <w:abstractNum w:abstractNumId="8">
     <w:nsid w:val="677F4F8A"/>
     <w:multiLevelType w:val="multilevel"/>
     <w:tmpl w:val="1009001F"/>
@@ -1960,7 +2829,7 @@
       </w:pPr>
     </w:lvl>
   </w:abstractNum>
-  <w:abstractNum w:abstractNumId="7">
+  <w:abstractNum w:abstractNumId="9">
     <w:nsid w:val="79033EFA"/>
     <w:multiLevelType w:val="hybridMultilevel"/>
     <w:tmpl w:val="56BCBD70"/>
@@ -2073,7 +2942,7 @@
       </w:rPr>
     </w:lvl>
   </w:abstractNum>
-  <w:abstractNum w:abstractNumId="8">
+  <w:abstractNum w:abstractNumId="10">
     <w:nsid w:val="7A236DD3"/>
     <w:multiLevelType w:val="hybridMultilevel"/>
     <w:tmpl w:val="FE2C8226"/>
@@ -2160,31 +3029,37 @@
     </w:lvl>
   </w:abstractNum>
   <w:num w:numId="1">
-    <w:abstractNumId w:val="4"/>
+    <w:abstractNumId w:val="6"/>
   </w:num>
   <w:num w:numId="2">
-    <w:abstractNumId w:val="8"/>
+    <w:abstractNumId w:val="10"/>
   </w:num>
   <w:num w:numId="3">
     <w:abstractNumId w:val="0"/>
   </w:num>
   <w:num w:numId="4">
-    <w:abstractNumId w:val="2"/>
+    <w:abstractNumId w:val="4"/>
   </w:num>
   <w:num w:numId="5">
     <w:abstractNumId w:val="1"/>
   </w:num>
   <w:num w:numId="6">
+    <w:abstractNumId w:val="7"/>
+  </w:num>
+  <w:num w:numId="7">
+    <w:abstractNumId w:val="8"/>
+  </w:num>
+  <w:num w:numId="8">
+    <w:abstractNumId w:val="9"/>
+  </w:num>
+  <w:num w:numId="9">
     <w:abstractNumId w:val="5"/>
   </w:num>
-  <w:num w:numId="7">
-    <w:abstractNumId w:val="6"/>
+  <w:num w:numId="10">
+    <w:abstractNumId w:val="3"/>
   </w:num>
-  <w:num w:numId="8">
-    <w:abstractNumId w:val="7"/>
-  </w:num>
-  <w:num w:numId="9">
-    <w:abstractNumId w:val="3"/>
+  <w:num w:numId="11">
+    <w:abstractNumId w:val="2"/>
   </w:num>
 </w:numbering>
 </file>

</xml_diff>